<commit_message>
Adding the rough docx
</commit_message>
<xml_diff>
--- a/Report_Rough.docx
+++ b/Report_Rough.docx
@@ -1128,7 +1128,13 @@
         <w:t>We tested</w:t>
       </w:r>
       <w:r>
-        <w:t xml:space="preserve"> our model for eight test images. Corresponding results shows the best confidence scores of each image along with the class into which the image is classified.     </w:t>
+        <w:t xml:space="preserve"> our model for </w:t>
+      </w:r>
+      <w:r>
+        <w:t>ten</w:t>
+      </w:r>
+      <w:r>
+        <w:t xml:space="preserve"> test images. Corresponding results shows the best confidence scores of each image along with the class into which the image is classified.     </w:t>
       </w:r>
     </w:p>
     <w:p>
@@ -1297,7 +1303,61 @@
         <w:jc w:val="both"/>
       </w:pPr>
       <w:r>
-        <w:t>Actual labels for all the eight images should have been 0,0,1,1,2,2,3,3. So, based on the current results, the accuracy score of the model is 50 percent.</w:t>
+        <w:t xml:space="preserve">Actual labels for all the </w:t>
+      </w:r>
+      <w:r>
+        <w:t xml:space="preserve">ten </w:t>
+      </w:r>
+      <w:r>
+        <w:t xml:space="preserve">images should have been </w:t>
+      </w:r>
+      <w:r>
+        <w:t>1</w:t>
+      </w:r>
+      <w:r>
+        <w:t>,</w:t>
+      </w:r>
+      <w:r>
+        <w:t>1</w:t>
+      </w:r>
+      <w:r>
+        <w:t>,</w:t>
+      </w:r>
+      <w:r>
+        <w:t>5,5</w:t>
+      </w:r>
+      <w:r>
+        <w:t>,</w:t>
+      </w:r>
+      <w:r>
+        <w:t>2</w:t>
+      </w:r>
+      <w:r>
+        <w:t>,</w:t>
+      </w:r>
+      <w:r>
+        <w:t>2</w:t>
+      </w:r>
+      <w:r>
+        <w:t>,</w:t>
+      </w:r>
+      <w:r>
+        <w:t>4</w:t>
+      </w:r>
+      <w:r>
+        <w:t>,</w:t>
+      </w:r>
+      <w:r>
+        <w:t>4,5,5</w:t>
+      </w:r>
+      <w:r>
+        <w:t xml:space="preserve">. So, based on the current results, the accuracy score of the model is </w:t>
+      </w:r>
+      <w:r>
+        <w:t>less than fifty</w:t>
+      </w:r>
+      <w:r>
+        <w:t xml:space="preserve"> percent.</w:t>
       </w:r>
     </w:p>
     <w:p>
@@ -1314,7 +1374,13 @@
         <w:t>were</w:t>
       </w:r>
       <w:r>
-        <w:t xml:space="preserve"> able to build a basic Siamese model and test it on our dataset. The results so far achieved are written above. The accuracy so far achieved is 50 percent. In the data pre-processing, we have just collected the images, normalized them, and then converted into the NumPy arrays.</w:t>
+        <w:t xml:space="preserve"> able to build a basic Siamese model and test it on our dataset. The results so far achieved are written above. The accuracy so far achieved is </w:t>
+      </w:r>
+      <w:r>
+        <w:t>less than 50</w:t>
+      </w:r>
+      <w:r>
+        <w:t xml:space="preserve"> percent. In the data pre-processing, we have just collected the images, normalized them, and then converted into the NumPy arrays.</w:t>
       </w:r>
     </w:p>
     <w:p>
@@ -1397,7 +1463,13 @@
         <w:jc w:val="both"/>
       </w:pPr>
       <w:r>
-        <w:t>If required, we can add a greater number of the images in the training dataset</w:t>
+        <w:t xml:space="preserve">If required, we can add </w:t>
+      </w:r>
+      <w:r>
+        <w:t>a greater</w:t>
+      </w:r>
+      <w:r>
+        <w:t xml:space="preserve"> number of the images in the training dataset</w:t>
       </w:r>
     </w:p>
     <w:p>
@@ -1411,7 +1483,16 @@
         <w:jc w:val="both"/>
       </w:pPr>
       <w:r>
-        <w:t xml:space="preserve">The model will be trained by increasing the number of epochs, and changing other hyper parameters (such as kernel size, and pool size) </w:t>
+        <w:t>M</w:t>
+      </w:r>
+      <w:r>
+        <w:t xml:space="preserve">odel </w:t>
+      </w:r>
+      <w:r>
+        <w:t>can further be</w:t>
+      </w:r>
+      <w:r>
+        <w:t xml:space="preserve"> trained by increasing the number of epochs, and changing other hyper parameters (such as kernel size, and pool size) </w:t>
       </w:r>
     </w:p>
     <w:p>
@@ -1425,7 +1506,30 @@
         <w:jc w:val="both"/>
       </w:pPr>
       <w:r>
-        <w:t>To further, increase the accuracy of the model, team might add additional convolutional layers</w:t>
+        <w:t>Team might</w:t>
+      </w:r>
+      <w:r>
+        <w:t xml:space="preserve"> also</w:t>
+      </w:r>
+      <w:r>
+        <w:t xml:space="preserve"> add additional convolutional layers</w:t>
+      </w:r>
+    </w:p>
+    <w:p>
+      <w:pPr>
+        <w:jc w:val="both"/>
+      </w:pPr>
+      <w:r>
+        <w:t>So, overall, the</w:t>
+      </w:r>
+      <w:r>
+        <w:t xml:space="preserve"> </w:t>
+      </w:r>
+      <w:r>
+        <w:t xml:space="preserve">focus of the team will be increasing the accuracy of the model by changing the above-mentioned parameters and improving the pre-processing of the data. We will further focus on improving the model by changing the number of convolution layers. </w:t>
+      </w:r>
+      <w:r>
+        <w:t>The team also would focus on adding the validation data set, while training the model.</w:t>
       </w:r>
     </w:p>
     <w:p>
@@ -1448,14 +1552,17 @@
     </w:p>
     <w:p>
       <w:pPr>
-        <w:jc w:val="both"/>
-      </w:pPr>
-      <w:hyperlink r:id="rId7" w:anchor=":~:text=Siamese%20Neural%20Networks%20(SNNs)%20are,Zero%20%2F%20One%20shot%20learning%20tasks" w:history="1">
+        <w:pStyle w:val="ListParagraph"/>
+        <w:numPr>
+          <w:ilvl w:val="0"/>
+          <w:numId w:val="1"/>
+        </w:numPr>
+        <w:ind w:left="426" w:hanging="426"/>
+        <w:jc w:val="both"/>
+      </w:pPr>
+      <w:hyperlink r:id="rId7" w:history="1">
         <w:r>
-          <w:rPr>
-            <w:rStyle w:val="Hyperlink"/>
-          </w:rPr>
-          <w:t>https://medium.com/@enoshshr/learning-similarity-with-siamese-neural-networks-51c9ef534ae4#:~:text=Siamese%20Neural%20Networks%20(SNNs)%20are,Zero%20%2F%20One%20shot%20learning%20tasks</w:t>
+          <w:t>https://medium.com/@enoshshr/learning-similarity-with-siamese-neural-networks 51c9ef534ae4#:~:text=Siamese%20Neural%20Networks%20(SNNs)%20are,Zero%20%2F%20One%20shot%20learning%20tasks</w:t>
         </w:r>
       </w:hyperlink>
       <w:r>
@@ -1464,65 +1571,80 @@
     </w:p>
     <w:p>
       <w:pPr>
+        <w:pStyle w:val="ListParagraph"/>
+        <w:numPr>
+          <w:ilvl w:val="0"/>
+          <w:numId w:val="1"/>
+        </w:numPr>
+        <w:ind w:left="426" w:hanging="426"/>
         <w:jc w:val="both"/>
       </w:pPr>
       <w:hyperlink r:id="rId8" w:history="1">
         <w:r>
-          <w:rPr>
-            <w:rStyle w:val="Hyperlink"/>
-          </w:rPr>
           <w:t>https://github.com/adityajn105/Face-Recognition-Siamese-Network</w:t>
         </w:r>
       </w:hyperlink>
     </w:p>
     <w:p>
       <w:pPr>
+        <w:pStyle w:val="ListParagraph"/>
+        <w:numPr>
+          <w:ilvl w:val="0"/>
+          <w:numId w:val="1"/>
+        </w:numPr>
+        <w:ind w:left="426" w:hanging="426"/>
         <w:jc w:val="both"/>
       </w:pPr>
       <w:hyperlink r:id="rId9" w:history="1">
         <w:r>
-          <w:rPr>
-            <w:rStyle w:val="Hyperlink"/>
-          </w:rPr>
           <w:t>https://github.com/shubham0204/Face_Recognition_with_TF</w:t>
         </w:r>
       </w:hyperlink>
     </w:p>
     <w:p>
       <w:pPr>
+        <w:pStyle w:val="ListParagraph"/>
+        <w:numPr>
+          <w:ilvl w:val="0"/>
+          <w:numId w:val="1"/>
+        </w:numPr>
+        <w:ind w:left="426" w:hanging="426"/>
         <w:jc w:val="both"/>
       </w:pPr>
       <w:hyperlink r:id="rId10" w:history="1">
         <w:r>
-          <w:rPr>
-            <w:rStyle w:val="Hyperlink"/>
-          </w:rPr>
           <w:t>https://medium.com/predict/face-recognition-from-scratch-using-siamese-networks-andtensorflow-df03e32f8cd0</w:t>
         </w:r>
       </w:hyperlink>
     </w:p>
     <w:p>
       <w:pPr>
+        <w:pStyle w:val="ListParagraph"/>
+        <w:numPr>
+          <w:ilvl w:val="0"/>
+          <w:numId w:val="1"/>
+        </w:numPr>
+        <w:ind w:left="426" w:hanging="426"/>
         <w:jc w:val="both"/>
       </w:pPr>
       <w:hyperlink r:id="rId11" w:history="1">
         <w:r>
-          <w:rPr>
-            <w:rStyle w:val="Hyperlink"/>
-          </w:rPr>
           <w:t>https://en.wikipedia.org/wiki/Siamese_neural_network</w:t>
         </w:r>
       </w:hyperlink>
     </w:p>
     <w:p>
       <w:pPr>
+        <w:pStyle w:val="ListParagraph"/>
+        <w:numPr>
+          <w:ilvl w:val="0"/>
+          <w:numId w:val="1"/>
+        </w:numPr>
+        <w:ind w:left="426" w:hanging="426"/>
         <w:jc w:val="both"/>
       </w:pPr>
       <w:hyperlink r:id="rId12" w:history="1">
         <w:r>
-          <w:rPr>
-            <w:rStyle w:val="Hyperlink"/>
-          </w:rPr>
           <w:t>https://towardsdatascience.com/train-validation-and-test-sets-72cb40cba9e7</w:t>
         </w:r>
       </w:hyperlink>
@@ -1559,32 +1681,13 @@
           <w:u w:val="single"/>
         </w:rPr>
       </w:pPr>
-    </w:p>
-    <w:p>
-      <w:pPr>
-        <w:jc w:val="both"/>
+      <w:r>
         <w:rPr>
           <w:b/>
           <w:bCs/>
           <w:u w:val="single"/>
         </w:rPr>
-      </w:pPr>
-    </w:p>
-    <w:p>
-      <w:pPr>
-        <w:jc w:val="both"/>
-        <w:rPr>
-          <w:b/>
-          <w:bCs/>
-          <w:u w:val="single"/>
-        </w:rPr>
-      </w:pPr>
-      <w:r>
-        <w:rPr>
-          <w:b/>
-          <w:bCs/>
-          <w:u w:val="single"/>
-        </w:rPr>
+        <w:lastRenderedPageBreak/>
         <w:t>Consensus Score</w:t>
       </w:r>
     </w:p>
@@ -1593,16 +1696,42 @@
         <w:jc w:val="both"/>
       </w:pPr>
       <w:r>
-        <w:t xml:space="preserve">Overall, the project done so far is collaborative team effort. </w:t>
+        <w:t>Broa</w:t>
+      </w:r>
+      <w:r>
+        <w:t>dly speaking, Sanyam, Taruneesh, and Neha focused on building the model and Pra</w:t>
+      </w:r>
+      <w:proofErr w:type="spellStart"/>
+      <w:r>
+        <w:t>bhleen</w:t>
+      </w:r>
+      <w:proofErr w:type="spellEnd"/>
+      <w:r>
+        <w:t xml:space="preserve"> and Chetana focused on data collation and pre-preprocessing. Then, a main file is build which is done together as a team. So o</w:t>
+      </w:r>
+      <w:r>
+        <w:t xml:space="preserve">verall, the project done so far is collaborative team effort. </w:t>
       </w:r>
       <w:r>
         <w:t xml:space="preserve">All the team members contributed equally to the </w:t>
       </w:r>
       <w:r>
-        <w:t>mi-term project</w:t>
-      </w:r>
-      <w:r>
-        <w:t xml:space="preserve">. Hence, the consensus scores are </w:t>
+        <w:t>mi</w:t>
+      </w:r>
+      <w:r>
+        <w:t>d</w:t>
+      </w:r>
+      <w:r>
+        <w:t>-term project</w:t>
+      </w:r>
+      <w:r>
+        <w:t>.</w:t>
+      </w:r>
+      <w:r>
+        <w:t xml:space="preserve"> </w:t>
+      </w:r>
+      <w:r>
+        <w:t xml:space="preserve">Hence, the consensus scores are </w:t>
       </w:r>
       <w:r>
         <w:t xml:space="preserve">as </w:t>
@@ -1847,9 +1976,9 @@
 <file path=word/numbering.xml><?xml version="1.0" encoding="utf-8"?>
 <w:numbering xmlns:wpc="http://schemas.microsoft.com/office/word/2010/wordprocessingCanvas" xmlns:cx="http://schemas.microsoft.com/office/drawing/2014/chartex" xmlns:cx1="http://schemas.microsoft.com/office/drawing/2015/9/8/chartex" xmlns:cx2="http://schemas.microsoft.com/office/drawing/2015/10/21/chartex" xmlns:cx3="http://schemas.microsoft.com/office/drawing/2016/5/9/chartex" xmlns:cx4="http://schemas.microsoft.com/office/drawing/2016/5/10/chartex" xmlns:cx5="http://schemas.microsoft.com/office/drawing/2016/5/11/chartex" xmlns:cx6="http://schemas.microsoft.com/office/drawing/2016/5/12/chartex" xmlns:cx7="http://schemas.microsoft.com/office/drawing/2016/5/13/chartex" xmlns:cx8="http://schemas.microsoft.com/office/drawing/2016/5/14/chartex" xmlns:mc="http://schemas.openxmlformats.org/markup-compatibility/2006" xmlns:aink="http://schemas.microsoft.com/office/drawing/2016/ink" xmlns:am3d="http://schemas.microsoft.com/office/drawing/2017/model3d" xmlns:o="urn:schemas-microsoft-com:office:office" xmlns:r="http://schemas.openxmlformats.org/officeDocument/2006/relationships" xmlns:m="http://schemas.openxmlformats.org/officeDocument/2006/math" xmlns:v="urn:schemas-microsoft-com:vml" xmlns:wp14="http://schemas.microsoft.com/office/word/2010/wordprocessingDrawing" xmlns:wp="http://schemas.openxmlformats.org/drawingml/2006/wordprocessingDrawing" xmlns:w10="urn:schemas-microsoft-com:office:word" xmlns:w="http://schemas.openxmlformats.org/wordprocessingml/2006/main" xmlns:w14="http://schemas.microsoft.com/office/word/2010/wordml" xmlns:w15="http://schemas.microsoft.com/office/word/2012/wordml" xmlns:w16cex="http://schemas.microsoft.com/office/word/2018/wordml/cex" xmlns:w16cid="http://schemas.microsoft.com/office/word/2016/wordml/cid" xmlns:w16="http://schemas.microsoft.com/office/word/2018/wordml" xmlns:w16se="http://schemas.microsoft.com/office/word/2015/wordml/symex" xmlns:wpg="http://schemas.microsoft.com/office/word/2010/wordprocessingGroup" xmlns:wpi="http://schemas.microsoft.com/office/word/2010/wordprocessingInk" xmlns:wne="http://schemas.microsoft.com/office/word/2006/wordml" xmlns:wps="http://schemas.microsoft.com/office/word/2010/wordprocessingShape" mc:Ignorable="w14 w15 w16se w16cid w16 w16cex wp14">
   <w:abstractNum w:abstractNumId="0" w15:restartNumberingAfterBreak="0">
-    <w:nsid w:val="7C8424FA"/>
+    <w:nsid w:val="2D1B0EA6"/>
     <w:multiLevelType w:val="hybridMultilevel"/>
-    <w:tmpl w:val="7864364C"/>
+    <w:tmpl w:val="53DC7C72"/>
     <w:lvl w:ilvl="0" w:tplc="1009000B">
       <w:start w:val="1"/>
       <w:numFmt w:val="bullet"/>
@@ -1959,7 +2088,123 @@
       </w:rPr>
     </w:lvl>
   </w:abstractNum>
+  <w:abstractNum w:abstractNumId="1" w15:restartNumberingAfterBreak="0">
+    <w:nsid w:val="7C8424FA"/>
+    <w:multiLevelType w:val="hybridMultilevel"/>
+    <w:tmpl w:val="7864364C"/>
+    <w:lvl w:ilvl="0" w:tplc="1009000B">
+      <w:start w:val="1"/>
+      <w:numFmt w:val="bullet"/>
+      <w:lvlText w:val=""/>
+      <w:lvlJc w:val="left"/>
+      <w:pPr>
+        <w:ind w:left="720" w:hanging="360"/>
+      </w:pPr>
+      <w:rPr>
+        <w:rFonts w:ascii="Wingdings" w:hAnsi="Wingdings" w:hint="default"/>
+      </w:rPr>
+    </w:lvl>
+    <w:lvl w:ilvl="1" w:tplc="10090003" w:tentative="1">
+      <w:start w:val="1"/>
+      <w:numFmt w:val="bullet"/>
+      <w:lvlText w:val="o"/>
+      <w:lvlJc w:val="left"/>
+      <w:pPr>
+        <w:ind w:left="1440" w:hanging="360"/>
+      </w:pPr>
+      <w:rPr>
+        <w:rFonts w:ascii="Courier New" w:hAnsi="Courier New" w:cs="Courier New" w:hint="default"/>
+      </w:rPr>
+    </w:lvl>
+    <w:lvl w:ilvl="2" w:tplc="10090005" w:tentative="1">
+      <w:start w:val="1"/>
+      <w:numFmt w:val="bullet"/>
+      <w:lvlText w:val=""/>
+      <w:lvlJc w:val="left"/>
+      <w:pPr>
+        <w:ind w:left="2160" w:hanging="360"/>
+      </w:pPr>
+      <w:rPr>
+        <w:rFonts w:ascii="Wingdings" w:hAnsi="Wingdings" w:hint="default"/>
+      </w:rPr>
+    </w:lvl>
+    <w:lvl w:ilvl="3" w:tplc="10090001" w:tentative="1">
+      <w:start w:val="1"/>
+      <w:numFmt w:val="bullet"/>
+      <w:lvlText w:val=""/>
+      <w:lvlJc w:val="left"/>
+      <w:pPr>
+        <w:ind w:left="2880" w:hanging="360"/>
+      </w:pPr>
+      <w:rPr>
+        <w:rFonts w:ascii="Symbol" w:hAnsi="Symbol" w:hint="default"/>
+      </w:rPr>
+    </w:lvl>
+    <w:lvl w:ilvl="4" w:tplc="10090003" w:tentative="1">
+      <w:start w:val="1"/>
+      <w:numFmt w:val="bullet"/>
+      <w:lvlText w:val="o"/>
+      <w:lvlJc w:val="left"/>
+      <w:pPr>
+        <w:ind w:left="3600" w:hanging="360"/>
+      </w:pPr>
+      <w:rPr>
+        <w:rFonts w:ascii="Courier New" w:hAnsi="Courier New" w:cs="Courier New" w:hint="default"/>
+      </w:rPr>
+    </w:lvl>
+    <w:lvl w:ilvl="5" w:tplc="10090005" w:tentative="1">
+      <w:start w:val="1"/>
+      <w:numFmt w:val="bullet"/>
+      <w:lvlText w:val=""/>
+      <w:lvlJc w:val="left"/>
+      <w:pPr>
+        <w:ind w:left="4320" w:hanging="360"/>
+      </w:pPr>
+      <w:rPr>
+        <w:rFonts w:ascii="Wingdings" w:hAnsi="Wingdings" w:hint="default"/>
+      </w:rPr>
+    </w:lvl>
+    <w:lvl w:ilvl="6" w:tplc="10090001" w:tentative="1">
+      <w:start w:val="1"/>
+      <w:numFmt w:val="bullet"/>
+      <w:lvlText w:val=""/>
+      <w:lvlJc w:val="left"/>
+      <w:pPr>
+        <w:ind w:left="5040" w:hanging="360"/>
+      </w:pPr>
+      <w:rPr>
+        <w:rFonts w:ascii="Symbol" w:hAnsi="Symbol" w:hint="default"/>
+      </w:rPr>
+    </w:lvl>
+    <w:lvl w:ilvl="7" w:tplc="10090003" w:tentative="1">
+      <w:start w:val="1"/>
+      <w:numFmt w:val="bullet"/>
+      <w:lvlText w:val="o"/>
+      <w:lvlJc w:val="left"/>
+      <w:pPr>
+        <w:ind w:left="5760" w:hanging="360"/>
+      </w:pPr>
+      <w:rPr>
+        <w:rFonts w:ascii="Courier New" w:hAnsi="Courier New" w:cs="Courier New" w:hint="default"/>
+      </w:rPr>
+    </w:lvl>
+    <w:lvl w:ilvl="8" w:tplc="10090005" w:tentative="1">
+      <w:start w:val="1"/>
+      <w:numFmt w:val="bullet"/>
+      <w:lvlText w:val=""/>
+      <w:lvlJc w:val="left"/>
+      <w:pPr>
+        <w:ind w:left="6480" w:hanging="360"/>
+      </w:pPr>
+      <w:rPr>
+        <w:rFonts w:ascii="Wingdings" w:hAnsi="Wingdings" w:hint="default"/>
+      </w:rPr>
+    </w:lvl>
+  </w:abstractNum>
   <w:num w:numId="1">
+    <w:abstractNumId w:val="1"/>
+  </w:num>
+  <w:num w:numId="2">
     <w:abstractNumId w:val="0"/>
   </w:num>
 </w:numbering>

</xml_diff>